<commit_message>
Final commit to this folder
</commit_message>
<xml_diff>
--- a/Mod 5/Module 05 Lab 01 Worksheet_1.docx
+++ b/Mod 5/Module 05 Lab 01 Worksheet_1.docx
@@ -1,6 +1,6 @@
 
 <file path=word/document.xml><?xml version="1.0" encoding="utf-8"?>
-<w:document xmlns:wpc="http://schemas.microsoft.com/office/word/2010/wordprocessingCanvas" xmlns:mc="http://schemas.openxmlformats.org/markup-compatibility/2006" xmlns:o="urn:schemas-microsoft-com:office:office" xmlns:r="http://schemas.openxmlformats.org/officeDocument/2006/relationships" xmlns:m="http://schemas.openxmlformats.org/officeDocument/2006/math" xmlns:v="urn:schemas-microsoft-com:vml" xmlns:wp14="http://schemas.microsoft.com/office/word/2010/wordprocessingDrawing" xmlns:wp="http://schemas.openxmlformats.org/drawingml/2006/wordprocessingDrawing" xmlns:w10="urn:schemas-microsoft-com:office:word" xmlns:w="http://schemas.openxmlformats.org/wordprocessingml/2006/main" xmlns:w14="http://schemas.microsoft.com/office/word/2010/wordml" xmlns:w15="http://schemas.microsoft.com/office/word/2012/wordml" xmlns:wpg="http://schemas.microsoft.com/office/word/2010/wordprocessingGroup" xmlns:wpi="http://schemas.microsoft.com/office/word/2010/wordprocessingInk" xmlns:wne="http://schemas.microsoft.com/office/word/2006/wordml" xmlns:wps="http://schemas.microsoft.com/office/word/2010/wordprocessingShape" mc:Ignorable="w14 w15 wp14">
+<w:document xmlns:wpc="http://schemas.microsoft.com/office/word/2010/wordprocessingCanvas" xmlns:cx="http://schemas.microsoft.com/office/drawing/2014/chartex" xmlns:cx1="http://schemas.microsoft.com/office/drawing/2015/9/8/chartex" xmlns:cx2="http://schemas.microsoft.com/office/drawing/2015/10/21/chartex" xmlns:cx3="http://schemas.microsoft.com/office/drawing/2016/5/9/chartex" xmlns:cx4="http://schemas.microsoft.com/office/drawing/2016/5/10/chartex" xmlns:cx5="http://schemas.microsoft.com/office/drawing/2016/5/11/chartex" xmlns:cx6="http://schemas.microsoft.com/office/drawing/2016/5/12/chartex" xmlns:cx7="http://schemas.microsoft.com/office/drawing/2016/5/13/chartex" xmlns:cx8="http://schemas.microsoft.com/office/drawing/2016/5/14/chartex" xmlns:mc="http://schemas.openxmlformats.org/markup-compatibility/2006" xmlns:aink="http://schemas.microsoft.com/office/drawing/2016/ink" xmlns:am3d="http://schemas.microsoft.com/office/drawing/2017/model3d" xmlns:o="urn:schemas-microsoft-com:office:office" xmlns:r="http://schemas.openxmlformats.org/officeDocument/2006/relationships" xmlns:m="http://schemas.openxmlformats.org/officeDocument/2006/math" xmlns:v="urn:schemas-microsoft-com:vml" xmlns:wp14="http://schemas.microsoft.com/office/word/2010/wordprocessingDrawing" xmlns:wp="http://schemas.openxmlformats.org/drawingml/2006/wordprocessingDrawing" xmlns:w10="urn:schemas-microsoft-com:office:word" xmlns:w="http://schemas.openxmlformats.org/wordprocessingml/2006/main" xmlns:w14="http://schemas.microsoft.com/office/word/2010/wordml" xmlns:w15="http://schemas.microsoft.com/office/word/2012/wordml" xmlns:w16cid="http://schemas.microsoft.com/office/word/2016/wordml/cid" xmlns:w16se="http://schemas.microsoft.com/office/word/2015/wordml/symex" xmlns:wpg="http://schemas.microsoft.com/office/word/2010/wordprocessingGroup" xmlns:wpi="http://schemas.microsoft.com/office/word/2010/wordprocessingInk" xmlns:wne="http://schemas.microsoft.com/office/word/2006/wordml" xmlns:wps="http://schemas.microsoft.com/office/word/2010/wordprocessingShape" mc:Ignorable="w14 w15 w16se w16cid wp14">
   <w:body>
     <w:p>
       <w:pPr>
@@ -8,9 +8,7 @@
         <w:contextualSpacing w:val="0"/>
       </w:pPr>
       <w:bookmarkStart w:id="0" w:name="_5weiy19bwobv" w:colFirst="0" w:colLast="0"/>
-      <w:bookmarkStart w:id="1" w:name="_GoBack"/>
       <w:bookmarkEnd w:id="0"/>
-      <w:bookmarkEnd w:id="1"/>
       <w:r>
         <w:t>Module 05 Lab 01 Worksheet</w:t>
       </w:r>
@@ -20,8 +18,8 @@
         <w:pStyle w:val="Subtitle"/>
         <w:contextualSpacing w:val="0"/>
       </w:pPr>
-      <w:bookmarkStart w:id="2" w:name="_wfctfh4zrp6g" w:colFirst="0" w:colLast="0"/>
-      <w:bookmarkEnd w:id="2"/>
+      <w:bookmarkStart w:id="1" w:name="_wfctfh4zrp6g" w:colFirst="0" w:colLast="0"/>
+      <w:bookmarkEnd w:id="1"/>
       <w:r>
         <w:t>Accessing Data with JSON</w:t>
       </w:r>
@@ -31,8 +29,8 @@
         <w:pStyle w:val="Heading1"/>
         <w:contextualSpacing w:val="0"/>
       </w:pPr>
-      <w:bookmarkStart w:id="3" w:name="_7kpii31as3wk" w:colFirst="0" w:colLast="0"/>
-      <w:bookmarkEnd w:id="3"/>
+      <w:bookmarkStart w:id="2" w:name="_7kpii31as3wk" w:colFirst="0" w:colLast="0"/>
+      <w:bookmarkEnd w:id="2"/>
       <w:r>
         <w:t>Overview</w:t>
       </w:r>
@@ -89,14 +87,12 @@
       <w:r>
         <w:t xml:space="preserve">In the search field, type </w:t>
       </w:r>
-      <w:proofErr w:type="spellStart"/>
       <w:r>
         <w:rPr>
           <w:rFonts w:ascii="Courier New" w:eastAsia="Courier New" w:hAnsi="Courier New" w:cs="Courier New"/>
         </w:rPr>
         <w:t>NuGet</w:t>
       </w:r>
-      <w:proofErr w:type="spellEnd"/>
       <w:r>
         <w:t>.</w:t>
       </w:r>
@@ -113,19 +109,11 @@
       <w:r>
         <w:t xml:space="preserve">Select </w:t>
       </w:r>
-      <w:proofErr w:type="spellStart"/>
       <w:r>
         <w:rPr>
           <w:rFonts w:ascii="Courier New" w:eastAsia="Courier New" w:hAnsi="Courier New" w:cs="Courier New"/>
         </w:rPr>
-        <w:t>NuGet</w:t>
-      </w:r>
-      <w:proofErr w:type="spellEnd"/>
-      <w:r>
-        <w:rPr>
-          <w:rFonts w:ascii="Courier New" w:eastAsia="Courier New" w:hAnsi="Courier New" w:cs="Courier New"/>
-        </w:rPr>
-        <w:t xml:space="preserve"> Package Manager</w:t>
+        <w:t>NuGet Package Manager</w:t>
       </w:r>
       <w:r>
         <w:t xml:space="preserve"> from the listed results and click on </w:t>
@@ -203,14 +191,12 @@
             <w:r>
               <w:t xml:space="preserve">Using the </w:t>
             </w:r>
-            <w:proofErr w:type="spellStart"/>
             <w:r>
               <w:rPr>
                 <w:rFonts w:ascii="Courier New" w:eastAsia="Courier New" w:hAnsi="Courier New" w:cs="Courier New"/>
               </w:rPr>
               <w:t>aspnet</w:t>
             </w:r>
-            <w:proofErr w:type="spellEnd"/>
             <w:r>
               <w:t xml:space="preserve"> generator, create a console application and name it </w:t>
             </w:r>
@@ -251,14 +237,12 @@
             <w:r>
               <w:t xml:space="preserve">Extract the </w:t>
             </w:r>
-            <w:proofErr w:type="spellStart"/>
             <w:r>
               <w:rPr>
                 <w:rFonts w:ascii="Courier New" w:eastAsia="Courier New" w:hAnsi="Courier New" w:cs="Courier New"/>
               </w:rPr>
               <w:t>people.json</w:t>
             </w:r>
-            <w:proofErr w:type="spellEnd"/>
             <w:r>
               <w:t xml:space="preserve"> file from </w:t>
             </w:r>
@@ -308,14 +292,12 @@
             <w:r>
               <w:t xml:space="preserve">Type </w:t>
             </w:r>
-            <w:proofErr w:type="spellStart"/>
             <w:r>
               <w:rPr>
                 <w:rFonts w:ascii="Courier New" w:eastAsia="Courier New" w:hAnsi="Courier New" w:cs="Courier New"/>
               </w:rPr>
               <w:t>NuGet</w:t>
             </w:r>
-            <w:proofErr w:type="spellEnd"/>
             <w:r>
               <w:t xml:space="preserve"> and select </w:t>
             </w:r>
@@ -339,14 +321,12 @@
             <w:r>
               <w:t xml:space="preserve">Type the package name </w:t>
             </w:r>
-            <w:proofErr w:type="spellStart"/>
             <w:r>
               <w:rPr>
                 <w:rFonts w:ascii="Courier New" w:eastAsia="Courier New" w:hAnsi="Courier New" w:cs="Courier New"/>
               </w:rPr>
               <w:t>Newtonsoft.Json</w:t>
             </w:r>
-            <w:proofErr w:type="spellEnd"/>
             <w:r>
               <w:t xml:space="preserve"> and press </w:t>
             </w:r>
@@ -437,14 +417,12 @@
             <w:r>
               <w:t xml:space="preserve">Open </w:t>
             </w:r>
-            <w:proofErr w:type="spellStart"/>
             <w:r>
               <w:rPr>
                 <w:rFonts w:ascii="Courier New" w:eastAsia="Courier New" w:hAnsi="Courier New" w:cs="Courier New"/>
               </w:rPr>
               <w:t>people.json</w:t>
             </w:r>
-            <w:proofErr w:type="spellEnd"/>
           </w:p>
           <w:p>
             <w:pPr>
@@ -463,6 +441,11 @@
             <w:pPr>
               <w:spacing w:line="240" w:lineRule="auto"/>
             </w:pPr>
+            <w:r>
+              <w:t>10</w:t>
+            </w:r>
+            <w:bookmarkStart w:id="3" w:name="_GoBack"/>
+            <w:bookmarkEnd w:id="3"/>
           </w:p>
           <w:p>
             <w:pPr>
@@ -720,14 +703,12 @@
             <w:r>
               <w:t xml:space="preserve">Now we're going to read in the JSON file and </w:t>
             </w:r>
-            <w:proofErr w:type="spellStart"/>
             <w:r>
               <w:rPr>
                 <w:i/>
               </w:rPr>
               <w:t>deserialize</w:t>
             </w:r>
-            <w:proofErr w:type="spellEnd"/>
             <w:r>
               <w:t xml:space="preserve"> the objects listed. That is, we're going to convert the contents into a </w:t>
             </w:r>
@@ -762,14 +743,12 @@
             <w:r>
               <w:t xml:space="preserve">In order to do that, we're going to need some extra packages. Add the following namespaces to </w:t>
             </w:r>
-            <w:proofErr w:type="spellStart"/>
             <w:r>
               <w:rPr>
                 <w:rFonts w:ascii="Courier New" w:eastAsia="Courier New" w:hAnsi="Courier New" w:cs="Courier New"/>
               </w:rPr>
               <w:t>Program.cs</w:t>
             </w:r>
-            <w:proofErr w:type="spellEnd"/>
             <w:r>
               <w:t>:</w:t>
             </w:r>
@@ -790,15 +769,7 @@
               <w:t>System</w:t>
             </w:r>
             <w:r>
-              <w:t xml:space="preserve"> (for stuff like </w:t>
-            </w:r>
-            <w:proofErr w:type="spellStart"/>
-            <w:r>
-              <w:t>Console.WriteLine</w:t>
-            </w:r>
-            <w:proofErr w:type="spellEnd"/>
-            <w:r>
-              <w:t>)</w:t>
+              <w:t xml:space="preserve"> (for stuff like Console.WriteLine)</w:t>
             </w:r>
           </w:p>
           <w:p>
@@ -819,14 +790,12 @@
             <w:pPr>
               <w:spacing w:line="240" w:lineRule="auto"/>
             </w:pPr>
-            <w:proofErr w:type="spellStart"/>
             <w:r>
               <w:rPr>
                 <w:rFonts w:ascii="Courier New" w:eastAsia="Courier New" w:hAnsi="Courier New" w:cs="Courier New"/>
               </w:rPr>
               <w:t>Newtonsoft.Json</w:t>
             </w:r>
-            <w:proofErr w:type="spellEnd"/>
             <w:r>
               <w:t xml:space="preserve"> (for working with JSON data)</w:t>
             </w:r>
@@ -835,14 +804,12 @@
             <w:pPr>
               <w:spacing w:line="240" w:lineRule="auto"/>
             </w:pPr>
-            <w:proofErr w:type="spellStart"/>
             <w:r>
               <w:rPr>
                 <w:rFonts w:ascii="Courier New" w:eastAsia="Courier New" w:hAnsi="Courier New" w:cs="Courier New"/>
               </w:rPr>
               <w:t>System.Collections.Generic</w:t>
             </w:r>
-            <w:proofErr w:type="spellEnd"/>
             <w:r>
               <w:t xml:space="preserve"> (provides our generic </w:t>
             </w:r>
@@ -897,110 +864,58 @@
               <w:rPr>
                 <w:rFonts w:ascii="Courier New" w:eastAsia="Courier New" w:hAnsi="Courier New" w:cs="Courier New"/>
               </w:rPr>
-              <w:t xml:space="preserve">string </w:t>
-            </w:r>
-            <w:proofErr w:type="spellStart"/>
+              <w:t>string personStr = File.ReadAllText("people.json");</w:t>
+            </w:r>
+          </w:p>
+          <w:p>
+            <w:pPr>
+              <w:spacing w:line="240" w:lineRule="auto"/>
+            </w:pPr>
+          </w:p>
+          <w:p>
+            <w:pPr>
+              <w:spacing w:line="240" w:lineRule="auto"/>
+            </w:pPr>
+            <w:r>
+              <w:t xml:space="preserve">(This is a </w:t>
+            </w:r>
+            <w:r>
+              <w:rPr>
+                <w:rFonts w:ascii="Courier New" w:eastAsia="Courier New" w:hAnsi="Courier New" w:cs="Courier New"/>
+              </w:rPr>
+              <w:t>System.IO</w:t>
+            </w:r>
+            <w:r>
+              <w:t xml:space="preserve"> method that reads all of the lines of a given file and returns a string consisting of the file contents.)</w:t>
+            </w:r>
+          </w:p>
+          <w:p>
+            <w:pPr>
+              <w:spacing w:line="240" w:lineRule="auto"/>
+            </w:pPr>
+          </w:p>
+          <w:p>
+            <w:pPr>
+              <w:spacing w:line="240" w:lineRule="auto"/>
+            </w:pPr>
+            <w:r>
+              <w:t xml:space="preserve">Use </w:t>
+            </w:r>
+            <w:r>
+              <w:rPr>
+                <w:rFonts w:ascii="Courier New" w:eastAsia="Courier New" w:hAnsi="Courier New" w:cs="Courier New"/>
+              </w:rPr>
+              <w:t>Console.WriteLine()</w:t>
+            </w:r>
+            <w:r>
+              <w:t xml:space="preserve"> to output the contents of </w:t>
+            </w:r>
             <w:r>
               <w:rPr>
                 <w:rFonts w:ascii="Courier New" w:eastAsia="Courier New" w:hAnsi="Courier New" w:cs="Courier New"/>
               </w:rPr>
               <w:t>personStr</w:t>
             </w:r>
-            <w:proofErr w:type="spellEnd"/>
-            <w:r>
-              <w:rPr>
-                <w:rFonts w:ascii="Courier New" w:eastAsia="Courier New" w:hAnsi="Courier New" w:cs="Courier New"/>
-              </w:rPr>
-              <w:t xml:space="preserve"> = </w:t>
-            </w:r>
-            <w:proofErr w:type="spellStart"/>
-            <w:r>
-              <w:rPr>
-                <w:rFonts w:ascii="Courier New" w:eastAsia="Courier New" w:hAnsi="Courier New" w:cs="Courier New"/>
-              </w:rPr>
-              <w:t>File.ReadAllText</w:t>
-            </w:r>
-            <w:proofErr w:type="spellEnd"/>
-            <w:r>
-              <w:rPr>
-                <w:rFonts w:ascii="Courier New" w:eastAsia="Courier New" w:hAnsi="Courier New" w:cs="Courier New"/>
-              </w:rPr>
-              <w:t>("</w:t>
-            </w:r>
-            <w:proofErr w:type="spellStart"/>
-            <w:r>
-              <w:rPr>
-                <w:rFonts w:ascii="Courier New" w:eastAsia="Courier New" w:hAnsi="Courier New" w:cs="Courier New"/>
-              </w:rPr>
-              <w:t>people.json</w:t>
-            </w:r>
-            <w:proofErr w:type="spellEnd"/>
-            <w:r>
-              <w:rPr>
-                <w:rFonts w:ascii="Courier New" w:eastAsia="Courier New" w:hAnsi="Courier New" w:cs="Courier New"/>
-              </w:rPr>
-              <w:t>");</w:t>
-            </w:r>
-          </w:p>
-          <w:p>
-            <w:pPr>
-              <w:spacing w:line="240" w:lineRule="auto"/>
-            </w:pPr>
-          </w:p>
-          <w:p>
-            <w:pPr>
-              <w:spacing w:line="240" w:lineRule="auto"/>
-            </w:pPr>
-            <w:r>
-              <w:t xml:space="preserve">(This is a </w:t>
-            </w:r>
-            <w:r>
-              <w:rPr>
-                <w:rFonts w:ascii="Courier New" w:eastAsia="Courier New" w:hAnsi="Courier New" w:cs="Courier New"/>
-              </w:rPr>
-              <w:t>System.IO</w:t>
-            </w:r>
-            <w:r>
-              <w:t xml:space="preserve"> method that reads all of the lines of a given file and returns a string consisting of the file contents.)</w:t>
-            </w:r>
-          </w:p>
-          <w:p>
-            <w:pPr>
-              <w:spacing w:line="240" w:lineRule="auto"/>
-            </w:pPr>
-          </w:p>
-          <w:p>
-            <w:pPr>
-              <w:spacing w:line="240" w:lineRule="auto"/>
-            </w:pPr>
-            <w:r>
-              <w:t xml:space="preserve">Use </w:t>
-            </w:r>
-            <w:proofErr w:type="spellStart"/>
-            <w:r>
-              <w:rPr>
-                <w:rFonts w:ascii="Courier New" w:eastAsia="Courier New" w:hAnsi="Courier New" w:cs="Courier New"/>
-              </w:rPr>
-              <w:t>Console.WriteLine</w:t>
-            </w:r>
-            <w:proofErr w:type="spellEnd"/>
-            <w:r>
-              <w:rPr>
-                <w:rFonts w:ascii="Courier New" w:eastAsia="Courier New" w:hAnsi="Courier New" w:cs="Courier New"/>
-              </w:rPr>
-              <w:t>()</w:t>
-            </w:r>
-            <w:r>
-              <w:t xml:space="preserve"> to output the contents of </w:t>
-            </w:r>
-            <w:proofErr w:type="spellStart"/>
-            <w:r>
-              <w:rPr>
-                <w:rFonts w:ascii="Courier New" w:eastAsia="Courier New" w:hAnsi="Courier New" w:cs="Courier New"/>
-              </w:rPr>
-              <w:t>personStr</w:t>
-            </w:r>
-            <w:proofErr w:type="spellEnd"/>
             <w:r>
               <w:t>. What do you see? (5 pts.)</w:t>
             </w:r>
@@ -1058,19 +973,11 @@
             <w:r>
               <w:t xml:space="preserve">Remove the </w:t>
             </w:r>
-            <w:proofErr w:type="spellStart"/>
-            <w:r>
-              <w:rPr>
-                <w:rFonts w:ascii="Courier New" w:eastAsia="Courier New" w:hAnsi="Courier New" w:cs="Courier New"/>
-              </w:rPr>
-              <w:t>Console.Writeline</w:t>
-            </w:r>
-            <w:proofErr w:type="spellEnd"/>
-            <w:r>
-              <w:rPr>
-                <w:rFonts w:ascii="Courier New" w:eastAsia="Courier New" w:hAnsi="Courier New" w:cs="Courier New"/>
-              </w:rPr>
-              <w:t>()</w:t>
+            <w:r>
+              <w:rPr>
+                <w:rFonts w:ascii="Courier New" w:eastAsia="Courier New" w:hAnsi="Courier New" w:cs="Courier New"/>
+              </w:rPr>
+              <w:t>Console.Writeline()</w:t>
             </w:r>
             <w:r>
               <w:t xml:space="preserve"> call and replace it with a line that creates a new </w:t>
@@ -1093,14 +1000,12 @@
             <w:r>
               <w:t xml:space="preserve"> called </w:t>
             </w:r>
-            <w:proofErr w:type="spellStart"/>
             <w:r>
               <w:rPr>
                 <w:rFonts w:ascii="Courier New" w:eastAsia="Courier New" w:hAnsi="Courier New" w:cs="Courier New"/>
               </w:rPr>
               <w:t>PersonList</w:t>
             </w:r>
-            <w:proofErr w:type="spellEnd"/>
             <w:r>
               <w:t xml:space="preserve">. </w:t>
             </w:r>
@@ -1194,25 +1099,21 @@
             <w:r>
               <w:t xml:space="preserve"> framework to </w:t>
             </w:r>
-            <w:proofErr w:type="spellStart"/>
             <w:r>
               <w:rPr>
                 <w:i/>
               </w:rPr>
               <w:t>deserialize</w:t>
             </w:r>
-            <w:proofErr w:type="spellEnd"/>
             <w:r>
               <w:t xml:space="preserve"> </w:t>
             </w:r>
-            <w:proofErr w:type="spellStart"/>
             <w:r>
               <w:rPr>
                 <w:rFonts w:ascii="Courier New" w:eastAsia="Courier New" w:hAnsi="Courier New" w:cs="Courier New"/>
               </w:rPr>
               <w:t>PersonStr</w:t>
             </w:r>
-            <w:proofErr w:type="spellEnd"/>
             <w:r>
               <w:t xml:space="preserve"> into a set of </w:t>
             </w:r>
@@ -1225,14 +1126,12 @@
             <w:r>
               <w:t xml:space="preserve"> objects and store them in </w:t>
             </w:r>
-            <w:proofErr w:type="spellStart"/>
             <w:r>
               <w:rPr>
                 <w:rFonts w:ascii="Courier New" w:eastAsia="Courier New" w:hAnsi="Courier New" w:cs="Courier New"/>
               </w:rPr>
               <w:t>PersonList</w:t>
             </w:r>
-            <w:proofErr w:type="spellEnd"/>
             <w:r>
               <w:t>.</w:t>
             </w:r>
@@ -1249,119 +1148,79 @@
                 <w:rFonts w:ascii="Courier New" w:hAnsi="Courier New"/>
               </w:rPr>
             </w:pPr>
-            <w:proofErr w:type="spellStart"/>
             <w:r>
               <w:rPr>
                 <w:rFonts w:ascii="Courier New" w:eastAsia="Courier New" w:hAnsi="Courier New" w:cs="Courier New"/>
               </w:rPr>
               <w:lastRenderedPageBreak/>
+              <w:t>PersonList = JsonConvert.DeserializeObject&lt;List&lt;Person&gt;&gt;(personStr);</w:t>
+            </w:r>
+          </w:p>
+          <w:p>
+            <w:pPr>
+              <w:spacing w:line="240" w:lineRule="auto"/>
+            </w:pPr>
+          </w:p>
+          <w:p>
+            <w:pPr>
+              <w:spacing w:line="240" w:lineRule="auto"/>
+            </w:pPr>
+            <w:r>
+              <w:t>(this should be all on one line.)</w:t>
+            </w:r>
+          </w:p>
+          <w:p>
+            <w:pPr>
+              <w:spacing w:line="240" w:lineRule="auto"/>
+              <w:rPr>
+                <w:b/>
+              </w:rPr>
+            </w:pPr>
+          </w:p>
+          <w:p>
+            <w:pPr>
+              <w:spacing w:line="240" w:lineRule="auto"/>
+            </w:pPr>
+            <w:r>
+              <w:rPr>
+                <w:b/>
+              </w:rPr>
+              <w:t>NOTE</w:t>
+            </w:r>
+            <w:r>
+              <w:t xml:space="preserve">: You may wish to surround this with a </w:t>
+            </w:r>
+            <w:r>
+              <w:rPr>
+                <w:rFonts w:ascii="Courier New" w:eastAsia="Courier New" w:hAnsi="Courier New" w:cs="Courier New"/>
+              </w:rPr>
+              <w:t>try/catch</w:t>
+            </w:r>
+            <w:r>
+              <w:t xml:space="preserve"> block, just in case.</w:t>
+            </w:r>
+          </w:p>
+          <w:p>
+            <w:pPr>
+              <w:spacing w:line="240" w:lineRule="auto"/>
+            </w:pPr>
+          </w:p>
+          <w:p>
+            <w:pPr>
+              <w:spacing w:line="240" w:lineRule="auto"/>
+            </w:pPr>
+            <w:r>
+              <w:t xml:space="preserve">Make sure this runs without errors, then try to print the contents of </w:t>
+            </w:r>
+            <w:r>
               <w:t>PersonList</w:t>
             </w:r>
-            <w:proofErr w:type="spellEnd"/>
-            <w:r>
-              <w:rPr>
-                <w:rFonts w:ascii="Courier New" w:eastAsia="Courier New" w:hAnsi="Courier New" w:cs="Courier New"/>
-              </w:rPr>
-              <w:t xml:space="preserve"> = </w:t>
-            </w:r>
-            <w:proofErr w:type="spellStart"/>
-            <w:r>
-              <w:rPr>
-                <w:rFonts w:ascii="Courier New" w:eastAsia="Courier New" w:hAnsi="Courier New" w:cs="Courier New"/>
-              </w:rPr>
-              <w:t>JsonConvert.DeserializeObject</w:t>
-            </w:r>
-            <w:proofErr w:type="spellEnd"/>
-            <w:r>
-              <w:rPr>
-                <w:rFonts w:ascii="Courier New" w:eastAsia="Courier New" w:hAnsi="Courier New" w:cs="Courier New"/>
-              </w:rPr>
-              <w:t>&lt;List&lt;Person&gt;&gt;(</w:t>
-            </w:r>
-            <w:proofErr w:type="spellStart"/>
-            <w:r>
-              <w:rPr>
-                <w:rFonts w:ascii="Courier New" w:eastAsia="Courier New" w:hAnsi="Courier New" w:cs="Courier New"/>
-              </w:rPr>
-              <w:t>personStr</w:t>
-            </w:r>
-            <w:proofErr w:type="spellEnd"/>
-            <w:r>
-              <w:rPr>
-                <w:rFonts w:ascii="Courier New" w:eastAsia="Courier New" w:hAnsi="Courier New" w:cs="Courier New"/>
-              </w:rPr>
-              <w:t>);</w:t>
-            </w:r>
-          </w:p>
-          <w:p>
-            <w:pPr>
-              <w:spacing w:line="240" w:lineRule="auto"/>
-            </w:pPr>
-          </w:p>
-          <w:p>
-            <w:pPr>
-              <w:spacing w:line="240" w:lineRule="auto"/>
-            </w:pPr>
-            <w:r>
-              <w:t>(this should be all on one line.)</w:t>
-            </w:r>
-          </w:p>
-          <w:p>
-            <w:pPr>
-              <w:spacing w:line="240" w:lineRule="auto"/>
-              <w:rPr>
-                <w:b/>
-              </w:rPr>
-            </w:pPr>
-          </w:p>
-          <w:p>
-            <w:pPr>
-              <w:spacing w:line="240" w:lineRule="auto"/>
-            </w:pPr>
-            <w:r>
-              <w:rPr>
-                <w:b/>
-              </w:rPr>
-              <w:t>NOTE</w:t>
-            </w:r>
-            <w:r>
-              <w:t xml:space="preserve">: You may wish to surround this with a </w:t>
-            </w:r>
-            <w:r>
-              <w:rPr>
-                <w:rFonts w:ascii="Courier New" w:eastAsia="Courier New" w:hAnsi="Courier New" w:cs="Courier New"/>
-              </w:rPr>
-              <w:t>try/catch</w:t>
-            </w:r>
-            <w:r>
-              <w:t xml:space="preserve"> block, just in case.</w:t>
-            </w:r>
-          </w:p>
-          <w:p>
-            <w:pPr>
-              <w:spacing w:line="240" w:lineRule="auto"/>
-            </w:pPr>
-          </w:p>
-          <w:p>
-            <w:pPr>
-              <w:spacing w:line="240" w:lineRule="auto"/>
-            </w:pPr>
-            <w:r>
-              <w:t xml:space="preserve">Make sure this runs without errors, then try to print the contents of </w:t>
-            </w:r>
-            <w:proofErr w:type="spellStart"/>
-            <w:r>
-              <w:t>PersonList</w:t>
-            </w:r>
-            <w:proofErr w:type="spellEnd"/>
             <w:r>
               <w:t xml:space="preserve"> with </w:t>
             </w:r>
-            <w:proofErr w:type="spellStart"/>
             <w:r>
               <w:t>Console.Writeline</w:t>
             </w:r>
-            <w:proofErr w:type="spellEnd"/>
             <w:r>
               <w:t>.</w:t>
             </w:r>
@@ -1376,15 +1235,7 @@
               <w:spacing w:line="240" w:lineRule="auto"/>
             </w:pPr>
             <w:r>
-              <w:t xml:space="preserve">What output do you see? </w:t>
-            </w:r>
-            <w:proofErr w:type="gramStart"/>
-            <w:r>
-              <w:t>( 5</w:t>
-            </w:r>
-            <w:proofErr w:type="gramEnd"/>
-            <w:r>
-              <w:t xml:space="preserve"> pts.)</w:t>
+              <w:t>What output do you see? ( 5 pts.)</w:t>
             </w:r>
           </w:p>
           <w:p>
@@ -1437,14 +1288,12 @@
             <w:pPr>
               <w:spacing w:line="240" w:lineRule="auto"/>
             </w:pPr>
-            <w:proofErr w:type="spellStart"/>
             <w:r>
               <w:rPr>
                 <w:rFonts w:ascii="Courier New" w:eastAsia="Courier New" w:hAnsi="Courier New" w:cs="Courier New"/>
               </w:rPr>
               <w:t>PersonList</w:t>
             </w:r>
-            <w:proofErr w:type="spellEnd"/>
             <w:r>
               <w:t xml:space="preserve"> is a </w:t>
             </w:r>
@@ -1457,39 +1306,21 @@
             <w:r>
               <w:t xml:space="preserve"> data structure, so we can use the </w:t>
             </w:r>
-            <w:proofErr w:type="spellStart"/>
-            <w:proofErr w:type="gramStart"/>
-            <w:r>
-              <w:rPr>
-                <w:rFonts w:ascii="Courier New" w:eastAsia="Courier New" w:hAnsi="Courier New" w:cs="Courier New"/>
-              </w:rPr>
-              <w:t>foreach</w:t>
-            </w:r>
-            <w:proofErr w:type="spellEnd"/>
-            <w:r>
-              <w:rPr>
-                <w:rFonts w:ascii="Courier New" w:eastAsia="Courier New" w:hAnsi="Courier New" w:cs="Courier New"/>
-              </w:rPr>
-              <w:t>(</w:t>
-            </w:r>
-            <w:proofErr w:type="gramEnd"/>
-            <w:r>
-              <w:rPr>
-                <w:rFonts w:ascii="Courier New" w:eastAsia="Courier New" w:hAnsi="Courier New" w:cs="Courier New"/>
-              </w:rPr>
-              <w:t>)</w:t>
+            <w:r>
+              <w:rPr>
+                <w:rFonts w:ascii="Courier New" w:eastAsia="Courier New" w:hAnsi="Courier New" w:cs="Courier New"/>
+              </w:rPr>
+              <w:t>foreach()</w:t>
             </w:r>
             <w:r>
               <w:t xml:space="preserve"> method to iterate through each member with the </w:t>
             </w:r>
-            <w:proofErr w:type="spellStart"/>
             <w:r>
               <w:rPr>
                 <w:rFonts w:ascii="Courier New" w:eastAsia="Courier New" w:hAnsi="Courier New" w:cs="Courier New"/>
               </w:rPr>
               <w:t>Console.WriteLine</w:t>
             </w:r>
-            <w:proofErr w:type="spellEnd"/>
             <w:r>
               <w:t xml:space="preserve"> method.</w:t>
             </w:r>
@@ -1640,14 +1471,12 @@
             <w:r>
               <w:t xml:space="preserve"> like an array. Use this idea to print out the </w:t>
             </w:r>
-            <w:proofErr w:type="spellStart"/>
             <w:r>
               <w:rPr>
                 <w:rFonts w:ascii="Courier New" w:eastAsia="Courier New" w:hAnsi="Courier New" w:cs="Courier New"/>
               </w:rPr>
               <w:t>LastName</w:t>
             </w:r>
-            <w:proofErr w:type="spellEnd"/>
             <w:r>
               <w:t xml:space="preserve"> of the first </w:t>
             </w:r>
@@ -1660,14 +1489,12 @@
             <w:r>
               <w:t xml:space="preserve"> element on </w:t>
             </w:r>
-            <w:proofErr w:type="spellStart"/>
             <w:r>
               <w:rPr>
                 <w:rFonts w:ascii="Courier New" w:eastAsia="Courier New" w:hAnsi="Courier New" w:cs="Courier New"/>
               </w:rPr>
               <w:t>PersonList</w:t>
             </w:r>
-            <w:proofErr w:type="spellEnd"/>
             <w:r>
               <w:t xml:space="preserve">. (Remember </w:t>
             </w:r>
@@ -1864,13 +1691,8 @@
     <w:p/>
     <w:p>
       <w:r>
-        <w:t>Complete this worksheet and submit it to your instructor along with your project folder in a ZIP file</w:t>
+        <w:t>Complete this worksheet and submit it to your instructor along with your project folder in a ZIP file..</w:t>
       </w:r>
-      <w:proofErr w:type="gramStart"/>
-      <w:r>
-        <w:t>..</w:t>
-      </w:r>
-      <w:proofErr w:type="gramEnd"/>
     </w:p>
     <w:p/>
     <w:p/>
@@ -1885,7 +1707,7 @@
 </file>
 
 <file path=word/numbering.xml><?xml version="1.0" encoding="utf-8"?>
-<w:numbering xmlns:wpc="http://schemas.microsoft.com/office/word/2010/wordprocessingCanvas" xmlns:mc="http://schemas.openxmlformats.org/markup-compatibility/2006" xmlns:o="urn:schemas-microsoft-com:office:office" xmlns:r="http://schemas.openxmlformats.org/officeDocument/2006/relationships" xmlns:m="http://schemas.openxmlformats.org/officeDocument/2006/math" xmlns:v="urn:schemas-microsoft-com:vml" xmlns:wp14="http://schemas.microsoft.com/office/word/2010/wordprocessingDrawing" xmlns:wp="http://schemas.openxmlformats.org/drawingml/2006/wordprocessingDrawing" xmlns:w10="urn:schemas-microsoft-com:office:word" xmlns:w="http://schemas.openxmlformats.org/wordprocessingml/2006/main" xmlns:w14="http://schemas.microsoft.com/office/word/2010/wordml" xmlns:w15="http://schemas.microsoft.com/office/word/2012/wordml" xmlns:wpg="http://schemas.microsoft.com/office/word/2010/wordprocessingGroup" xmlns:wpi="http://schemas.microsoft.com/office/word/2010/wordprocessingInk" xmlns:wne="http://schemas.microsoft.com/office/word/2006/wordml" xmlns:wps="http://schemas.microsoft.com/office/word/2010/wordprocessingShape" mc:Ignorable="w14 w15 wp14">
+<w:numbering xmlns:wpc="http://schemas.microsoft.com/office/word/2010/wordprocessingCanvas" xmlns:cx="http://schemas.microsoft.com/office/drawing/2014/chartex" xmlns:cx1="http://schemas.microsoft.com/office/drawing/2015/9/8/chartex" xmlns:cx2="http://schemas.microsoft.com/office/drawing/2015/10/21/chartex" xmlns:cx3="http://schemas.microsoft.com/office/drawing/2016/5/9/chartex" xmlns:cx4="http://schemas.microsoft.com/office/drawing/2016/5/10/chartex" xmlns:cx5="http://schemas.microsoft.com/office/drawing/2016/5/11/chartex" xmlns:cx6="http://schemas.microsoft.com/office/drawing/2016/5/12/chartex" xmlns:cx7="http://schemas.microsoft.com/office/drawing/2016/5/13/chartex" xmlns:cx8="http://schemas.microsoft.com/office/drawing/2016/5/14/chartex" xmlns:mc="http://schemas.openxmlformats.org/markup-compatibility/2006" xmlns:aink="http://schemas.microsoft.com/office/drawing/2016/ink" xmlns:am3d="http://schemas.microsoft.com/office/drawing/2017/model3d" xmlns:o="urn:schemas-microsoft-com:office:office" xmlns:r="http://schemas.openxmlformats.org/officeDocument/2006/relationships" xmlns:m="http://schemas.openxmlformats.org/officeDocument/2006/math" xmlns:v="urn:schemas-microsoft-com:vml" xmlns:wp14="http://schemas.microsoft.com/office/word/2010/wordprocessingDrawing" xmlns:wp="http://schemas.openxmlformats.org/drawingml/2006/wordprocessingDrawing" xmlns:w10="urn:schemas-microsoft-com:office:word" xmlns:w="http://schemas.openxmlformats.org/wordprocessingml/2006/main" xmlns:w14="http://schemas.microsoft.com/office/word/2010/wordml" xmlns:w15="http://schemas.microsoft.com/office/word/2012/wordml" xmlns:w16cid="http://schemas.microsoft.com/office/word/2016/wordml/cid" xmlns:w16se="http://schemas.microsoft.com/office/word/2015/wordml/symex" xmlns:wpg="http://schemas.microsoft.com/office/word/2010/wordprocessingGroup" xmlns:wpi="http://schemas.microsoft.com/office/word/2010/wordprocessingInk" xmlns:wne="http://schemas.microsoft.com/office/word/2006/wordml" xmlns:wps="http://schemas.microsoft.com/office/word/2010/wordprocessingShape" mc:Ignorable="w14 w15 w16se w16cid wp14">
   <w:abstractNum w:abstractNumId="0" w15:restartNumberingAfterBreak="0">
     <w:nsid w:val="17281A87"/>
     <w:multiLevelType w:val="multilevel"/>
@@ -2354,7 +2176,7 @@
 </file>
 
 <file path=word/styles.xml><?xml version="1.0" encoding="utf-8"?>
-<w:styles xmlns:mc="http://schemas.openxmlformats.org/markup-compatibility/2006" xmlns:r="http://schemas.openxmlformats.org/officeDocument/2006/relationships" xmlns:w="http://schemas.openxmlformats.org/wordprocessingml/2006/main" xmlns:w14="http://schemas.microsoft.com/office/word/2010/wordml" xmlns:w15="http://schemas.microsoft.com/office/word/2012/wordml" mc:Ignorable="w14 w15">
+<w:styles xmlns:mc="http://schemas.openxmlformats.org/markup-compatibility/2006" xmlns:r="http://schemas.openxmlformats.org/officeDocument/2006/relationships" xmlns:w="http://schemas.openxmlformats.org/wordprocessingml/2006/main" xmlns:w14="http://schemas.microsoft.com/office/word/2010/wordml" xmlns:w15="http://schemas.microsoft.com/office/word/2012/wordml" xmlns:w16cid="http://schemas.microsoft.com/office/word/2016/wordml/cid" xmlns:w16se="http://schemas.microsoft.com/office/word/2015/wordml/symex" mc:Ignorable="w14 w15 w16se w16cid">
   <w:docDefaults>
     <w:rPrDefault>
       <w:rPr>
@@ -2371,7 +2193,7 @@
       </w:pPr>
     </w:pPrDefault>
   </w:docDefaults>
-  <w:latentStyles w:defLockedState="0" w:defUIPriority="99" w:defSemiHidden="0" w:defUnhideWhenUsed="0" w:defQFormat="0" w:count="371">
+  <w:latentStyles w:defLockedState="0" w:defUIPriority="99" w:defSemiHidden="0" w:defUnhideWhenUsed="0" w:defQFormat="0" w:count="377">
     <w:lsdException w:name="Normal" w:uiPriority="0" w:qFormat="1"/>
     <w:lsdException w:name="heading 1" w:uiPriority="0" w:qFormat="1"/>
     <w:lsdException w:name="heading 2" w:semiHidden="1" w:uiPriority="0" w:unhideWhenUsed="1" w:qFormat="1"/>
@@ -2519,11 +2341,8 @@
     <w:lsdException w:name="Table 3D effects 3" w:semiHidden="1" w:unhideWhenUsed="1"/>
     <w:lsdException w:name="Table Contemporary" w:semiHidden="1" w:unhideWhenUsed="1"/>
     <w:lsdException w:name="Table Elegant" w:semiHidden="1" w:unhideWhenUsed="1"/>
-    <w:lsdException w:name="Table Professional" w:semiHidden="1" w:unhideWhenUsed="1"/>
     <w:lsdException w:name="Table Subtle 1" w:semiHidden="1" w:unhideWhenUsed="1"/>
     <w:lsdException w:name="Table Subtle 2" w:semiHidden="1" w:unhideWhenUsed="1"/>
-    <w:lsdException w:name="Table Web 1" w:semiHidden="1" w:unhideWhenUsed="1"/>
-    <w:lsdException w:name="Table Web 2" w:semiHidden="1" w:unhideWhenUsed="1"/>
     <w:lsdException w:name="Table Web 3" w:semiHidden="1" w:unhideWhenUsed="1"/>
     <w:lsdException w:name="Balloon Text" w:semiHidden="1" w:unhideWhenUsed="1"/>
     <w:lsdException w:name="Table Grid" w:uiPriority="39"/>
@@ -2743,6 +2562,12 @@
     <w:lsdException w:name="List Table 5 Dark Accent 6" w:uiPriority="50"/>
     <w:lsdException w:name="List Table 6 Colorful Accent 6" w:uiPriority="51"/>
     <w:lsdException w:name="List Table 7 Colorful Accent 6" w:uiPriority="52"/>
+    <w:lsdException w:name="Mention" w:semiHidden="1" w:unhideWhenUsed="1"/>
+    <w:lsdException w:name="Smart Hyperlink" w:semiHidden="1" w:unhideWhenUsed="1"/>
+    <w:lsdException w:name="Hashtag" w:semiHidden="1" w:unhideWhenUsed="1"/>
+    <w:lsdException w:name="Unresolved Mention" w:semiHidden="1" w:unhideWhenUsed="1"/>
+    <w:lsdException w:name="Smart Link" w:semiHidden="1" w:unhideWhenUsed="1"/>
+    <w:lsdException w:name="Smart Link Error" w:semiHidden="1" w:unhideWhenUsed="1"/>
   </w:latentStyles>
   <w:style w:type="paragraph" w:default="1" w:styleId="Normal">
     <w:name w:val="Normal"/>
@@ -3225,7 +3050,7 @@
 </file>
 
 <file path=customXml/itemProps1.xml><?xml version="1.0" encoding="utf-8"?>
-<ds:datastoreItem xmlns:ds="http://schemas.openxmlformats.org/officeDocument/2006/customXml" ds:itemID="{35EEAAF9-F4ED-4B70-98E5-8FBFC3C63494}">
+<ds:datastoreItem xmlns:ds="http://schemas.openxmlformats.org/officeDocument/2006/customXml" ds:itemID="{24F7709F-CD66-4548-8CD7-173AAF75C86B}">
   <ds:schemaRefs>
     <ds:schemaRef ds:uri="http://schemas.openxmlformats.org/officeDocument/2006/bibliography"/>
   </ds:schemaRefs>

</xml_diff>